<commit_message>
Replaced Insert Sort test case screenshot.
Signed-off-by: viveksharma180 <sharma.viv@northeastern.edu>
</commit_message>
<xml_diff>
--- a/Assignment -2/Assignment-2.docx
+++ b/Assignment -2/Assignment-2.docx
@@ -2328,10 +2328,10 @@
           <w:color w:val="2D3B45"/>
         </w:rPr>
         <w:drawing>
-          <wp:inline distT="0" distB="0" distL="0" distR="0" wp14:anchorId="1B85BCE4" wp14:editId="43A7E7F9">
+          <wp:inline distT="0" distB="0" distL="0" distR="0" wp14:anchorId="0E55A110" wp14:editId="04EA1F7E">
             <wp:extent cx="6343650" cy="3964940"/>
             <wp:effectExtent l="0" t="0" r="6350" b="0"/>
-            <wp:docPr id="11" name="Picture 11" descr="Graphical user interface, text&#10;&#10;Description automatically generated"/>
+            <wp:docPr id="3" name="Picture 3" descr="Graphical user interface, text&#10;&#10;Description automatically generated"/>
             <wp:cNvGraphicFramePr>
               <a:graphicFrameLocks xmlns:a="http://schemas.openxmlformats.org/drawingml/2006/main" noChangeAspect="1"/>
             </wp:cNvGraphicFramePr>
@@ -2339,7 +2339,7 @@
               <a:graphicData uri="http://schemas.openxmlformats.org/drawingml/2006/picture">
                 <pic:pic xmlns:pic="http://schemas.openxmlformats.org/drawingml/2006/picture">
                   <pic:nvPicPr>
-                    <pic:cNvPr id="11" name="Picture 11" descr="Graphical user interface, text&#10;&#10;Description automatically generated"/>
+                    <pic:cNvPr id="3" name="Picture 3" descr="Graphical user interface, text&#10;&#10;Description automatically generated"/>
                     <pic:cNvPicPr/>
                   </pic:nvPicPr>
                   <pic:blipFill>

</xml_diff>